<commit_message>
Last update on Отчет
</commit_message>
<xml_diff>
--- a/students/Dolgopolov_Maksim/IS23_Dolgopolov_Lab1/Лабораторная работа 1 ИТ Отчет.docx
+++ b/students/Dolgopolov_Maksim/IS23_Dolgopolov_Lab1/Лабораторная работа 1 ИТ Отчет.docx
@@ -2261,150 +2261,204 @@
       </w:pPr>
       <w:r>
         <w:rPr>
+          <w:rFonts w:ascii="Times New Roman" w:hAnsi="Times New Roman" w:cs="Times New Roman"/>
           <w:noProof/>
+          <w:sz w:val="28"/>
+          <w:szCs w:val="28"/>
         </w:rPr>
         <mc:AlternateContent>
-          <mc:Choice Requires="wps">
+          <mc:Choice Requires="wpg">
             <w:drawing>
-              <wp:anchor distT="0" distB="0" distL="114300" distR="114300" simplePos="0" relativeHeight="251666432" behindDoc="0" locked="0" layoutInCell="1" allowOverlap="1" wp14:anchorId="720EC5E2" wp14:editId="7925E261">
+              <wp:anchor distT="0" distB="0" distL="114300" distR="114300" simplePos="0" relativeHeight="251663360" behindDoc="0" locked="0" layoutInCell="1" allowOverlap="1" wp14:anchorId="2006F8E9" wp14:editId="461CFCC0">
                 <wp:simplePos x="0" y="0"/>
-                <wp:positionH relativeFrom="column">
-                  <wp:posOffset>253365</wp:posOffset>
+                <wp:positionH relativeFrom="page">
+                  <wp:posOffset>1333500</wp:posOffset>
                 </wp:positionH>
-                <wp:positionV relativeFrom="paragraph">
-                  <wp:posOffset>3185795</wp:posOffset>
+                <wp:positionV relativeFrom="page">
+                  <wp:posOffset>5920740</wp:posOffset>
                 </wp:positionV>
-                <wp:extent cx="5433695" cy="635"/>
+                <wp:extent cx="5433695" cy="3227070"/>
                 <wp:effectExtent l="0" t="0" r="0" b="0"/>
                 <wp:wrapTopAndBottom/>
-                <wp:docPr id="686918259" name="Надпись 1"/>
+                <wp:docPr id="1973255351" name="Группа 8"/>
                 <wp:cNvGraphicFramePr/>
                 <a:graphic xmlns:a="http://schemas.openxmlformats.org/drawingml/2006/main">
-                  <a:graphicData uri="http://schemas.microsoft.com/office/word/2010/wordprocessingShape">
-                    <wps:wsp>
-                      <wps:cNvSpPr txBox="1"/>
-                      <wps:spPr>
+                  <a:graphicData uri="http://schemas.microsoft.com/office/word/2010/wordprocessingGroup">
+                    <wpg:wgp>
+                      <wpg:cNvGrpSpPr/>
+                      <wpg:grpSpPr>
                         <a:xfrm>
                           <a:off x="0" y="0"/>
-                          <a:ext cx="5433695" cy="635"/>
+                          <a:ext cx="5433695" cy="3227070"/>
+                          <a:chOff x="0" y="0"/>
+                          <a:chExt cx="5433695" cy="3227070"/>
                         </a:xfrm>
-                        <a:prstGeom prst="rect">
-                          <a:avLst/>
-                        </a:prstGeom>
-                        <a:solidFill>
-                          <a:prstClr val="white"/>
-                        </a:solidFill>
-                        <a:ln>
+                      </wpg:grpSpPr>
+                      <pic:pic xmlns:pic="http://schemas.openxmlformats.org/drawingml/2006/picture">
+                        <pic:nvPicPr>
+                          <pic:cNvPr id="227006918" name="Рисунок 1"/>
+                          <pic:cNvPicPr>
+                            <a:picLocks noChangeAspect="1"/>
+                          </pic:cNvPicPr>
+                        </pic:nvPicPr>
+                        <pic:blipFill rotWithShape="1">
+                          <a:blip r:embed="rId6">
+                            <a:extLst>
+                              <a:ext uri="{28A0092B-C50C-407E-A947-70E740481C1C}">
+                                <a14:useLocalDpi xmlns:a14="http://schemas.microsoft.com/office/drawing/2010/main" val="0"/>
+                              </a:ext>
+                            </a:extLst>
+                          </a:blip>
+                          <a:srcRect t="296" b="274"/>
+                          <a:stretch>
+                            <a:fillRect/>
+                          </a:stretch>
+                        </pic:blipFill>
+                        <pic:spPr bwMode="auto">
+                          <a:xfrm>
+                            <a:off x="0" y="0"/>
+                            <a:ext cx="5433695" cy="2834640"/>
+                          </a:xfrm>
+                          <a:prstGeom prst="rect">
+                            <a:avLst/>
+                          </a:prstGeom>
                           <a:noFill/>
-                        </a:ln>
-                      </wps:spPr>
-                      <wps:txbx>
-                        <w:txbxContent>
-                          <w:p>
-                            <w:pPr>
-                              <w:pStyle w:val="ae"/>
-                              <w:jc w:val="center"/>
-                              <w:rPr>
-                                <w:rFonts w:ascii="Times New Roman" w:hAnsi="Times New Roman" w:cs="Times New Roman"/>
-                                <w:noProof/>
-                                <w:color w:val="auto"/>
-                                <w:sz w:val="40"/>
-                                <w:szCs w:val="40"/>
-                              </w:rPr>
-                            </w:pPr>
-                            <w:r>
-                              <w:rPr>
-                                <w:rFonts w:ascii="Times New Roman" w:hAnsi="Times New Roman" w:cs="Times New Roman"/>
-                                <w:color w:val="auto"/>
-                                <w:sz w:val="28"/>
-                                <w:szCs w:val="28"/>
-                              </w:rPr>
-                              <w:t xml:space="preserve">Рисунок </w:t>
-                            </w:r>
-                            <w:r>
-                              <w:rPr>
-                                <w:rFonts w:ascii="Times New Roman" w:hAnsi="Times New Roman" w:cs="Times New Roman"/>
-                                <w:color w:val="auto"/>
-                                <w:sz w:val="28"/>
-                                <w:szCs w:val="28"/>
-                              </w:rPr>
-                              <w:fldChar w:fldCharType="begin"/>
-                            </w:r>
-                            <w:r>
-                              <w:rPr>
-                                <w:rFonts w:ascii="Times New Roman" w:hAnsi="Times New Roman" w:cs="Times New Roman"/>
-                                <w:color w:val="auto"/>
-                                <w:sz w:val="28"/>
-                                <w:szCs w:val="28"/>
-                              </w:rPr>
-                              <w:instrText xml:space="preserve"> SEQ Рисунок \* ARABIC </w:instrText>
-                            </w:r>
-                            <w:r>
-                              <w:rPr>
-                                <w:rFonts w:ascii="Times New Roman" w:hAnsi="Times New Roman" w:cs="Times New Roman"/>
-                                <w:color w:val="auto"/>
-                                <w:sz w:val="28"/>
-                                <w:szCs w:val="28"/>
-                              </w:rPr>
-                              <w:fldChar w:fldCharType="separate"/>
-                            </w:r>
-                            <w:r>
-                              <w:rPr>
-                                <w:rFonts w:ascii="Times New Roman" w:hAnsi="Times New Roman" w:cs="Times New Roman"/>
-                                <w:noProof/>
-                                <w:color w:val="auto"/>
-                                <w:sz w:val="28"/>
-                                <w:szCs w:val="28"/>
-                              </w:rPr>
-                              <w:t>1</w:t>
-                            </w:r>
-                            <w:r>
-                              <w:rPr>
-                                <w:rFonts w:ascii="Times New Roman" w:hAnsi="Times New Roman" w:cs="Times New Roman"/>
-                                <w:color w:val="auto"/>
-                                <w:sz w:val="28"/>
-                                <w:szCs w:val="28"/>
-                              </w:rPr>
-                              <w:fldChar w:fldCharType="end"/>
-                            </w:r>
-                            <w:r>
-                              <w:rPr>
-                                <w:rFonts w:ascii="Times New Roman" w:hAnsi="Times New Roman" w:cs="Times New Roman"/>
-                                <w:color w:val="auto"/>
-                                <w:sz w:val="28"/>
-                                <w:szCs w:val="28"/>
-                              </w:rPr>
-                              <w:t xml:space="preserve">. </w:t>
-                            </w:r>
-                            <w:r>
-                              <w:rPr>
-                                <w:rFonts w:ascii="Times New Roman" w:hAnsi="Times New Roman" w:cs="Times New Roman"/>
-                                <w:color w:val="auto"/>
-                                <w:sz w:val="28"/>
-                                <w:szCs w:val="28"/>
-                                <w:lang w:val="en-US"/>
-                              </w:rPr>
-                              <w:t>Kanban-</w:t>
-                            </w:r>
-                            <w:r>
-                              <w:rPr>
-                                <w:rFonts w:ascii="Times New Roman" w:hAnsi="Times New Roman" w:cs="Times New Roman"/>
-                                <w:color w:val="auto"/>
-                                <w:sz w:val="28"/>
-                                <w:szCs w:val="28"/>
-                              </w:rPr>
-                              <w:t>доска - Инициация.</w:t>
-                            </w:r>
-                          </w:p>
-                        </w:txbxContent>
-                      </wps:txbx>
-                      <wps:bodyPr rot="0" spcFirstLastPara="0" vertOverflow="overflow" horzOverflow="overflow" vert="horz" wrap="square" lIns="0" tIns="0" rIns="0" bIns="0" numCol="1" spcCol="0" rtlCol="0" fromWordArt="0" anchor="t" anchorCtr="0" forceAA="0" compatLnSpc="1">
-                        <a:prstTxWarp prst="textNoShape">
-                          <a:avLst/>
-                        </a:prstTxWarp>
-                        <a:spAutoFit/>
-                      </wps:bodyPr>
-                    </wps:wsp>
+                          <a:ln>
+                            <a:noFill/>
+                          </a:ln>
+                          <a:extLst>
+                            <a:ext uri="{53640926-AAD7-44D8-BBD7-CCE9431645EC}">
+                              <a14:shadowObscured xmlns:a14="http://schemas.microsoft.com/office/drawing/2010/main"/>
+                            </a:ext>
+                          </a:extLst>
+                        </pic:spPr>
+                      </pic:pic>
+                      <wps:wsp>
+                        <wps:cNvPr id="697095070" name="Надпись 1"/>
+                        <wps:cNvSpPr txBox="1"/>
+                        <wps:spPr>
+                          <a:xfrm>
+                            <a:off x="0" y="2895600"/>
+                            <a:ext cx="5433695" cy="331470"/>
+                          </a:xfrm>
+                          <a:prstGeom prst="rect">
+                            <a:avLst/>
+                          </a:prstGeom>
+                          <a:solidFill>
+                            <a:prstClr val="white"/>
+                          </a:solidFill>
+                          <a:ln>
+                            <a:noFill/>
+                          </a:ln>
+                        </wps:spPr>
+                        <wps:txbx>
+                          <w:txbxContent>
+                            <w:p>
+                              <w:pPr>
+                                <w:pStyle w:val="ae"/>
+                                <w:jc w:val="center"/>
+                                <w:rPr>
+                                  <w:rFonts w:ascii="Times New Roman" w:hAnsi="Times New Roman" w:cs="Times New Roman"/>
+                                  <w:noProof/>
+                                  <w:color w:val="auto"/>
+                                  <w:sz w:val="40"/>
+                                  <w:szCs w:val="40"/>
+                                </w:rPr>
+                              </w:pPr>
+                              <w:r>
+                                <w:rPr>
+                                  <w:rFonts w:ascii="Times New Roman" w:hAnsi="Times New Roman" w:cs="Times New Roman"/>
+                                  <w:color w:val="auto"/>
+                                  <w:sz w:val="28"/>
+                                  <w:szCs w:val="28"/>
+                                </w:rPr>
+                                <w:t xml:space="preserve">Рисунок </w:t>
+                              </w:r>
+                              <w:r>
+                                <w:rPr>
+                                  <w:rFonts w:ascii="Times New Roman" w:hAnsi="Times New Roman" w:cs="Times New Roman"/>
+                                  <w:color w:val="auto"/>
+                                  <w:sz w:val="28"/>
+                                  <w:szCs w:val="28"/>
+                                </w:rPr>
+                                <w:fldChar w:fldCharType="begin"/>
+                              </w:r>
+                              <w:r>
+                                <w:rPr>
+                                  <w:rFonts w:ascii="Times New Roman" w:hAnsi="Times New Roman" w:cs="Times New Roman"/>
+                                  <w:color w:val="auto"/>
+                                  <w:sz w:val="28"/>
+                                  <w:szCs w:val="28"/>
+                                </w:rPr>
+                                <w:instrText xml:space="preserve"> SEQ Рисунок \* ARABIC </w:instrText>
+                              </w:r>
+                              <w:r>
+                                <w:rPr>
+                                  <w:rFonts w:ascii="Times New Roman" w:hAnsi="Times New Roman" w:cs="Times New Roman"/>
+                                  <w:color w:val="auto"/>
+                                  <w:sz w:val="28"/>
+                                  <w:szCs w:val="28"/>
+                                </w:rPr>
+                                <w:fldChar w:fldCharType="separate"/>
+                              </w:r>
+                              <w:r>
+                                <w:rPr>
+                                  <w:rFonts w:ascii="Times New Roman" w:hAnsi="Times New Roman" w:cs="Times New Roman"/>
+                                  <w:noProof/>
+                                  <w:color w:val="auto"/>
+                                  <w:sz w:val="28"/>
+                                  <w:szCs w:val="28"/>
+                                </w:rPr>
+                                <w:t>1</w:t>
+                              </w:r>
+                              <w:r>
+                                <w:rPr>
+                                  <w:rFonts w:ascii="Times New Roman" w:hAnsi="Times New Roman" w:cs="Times New Roman"/>
+                                  <w:color w:val="auto"/>
+                                  <w:sz w:val="28"/>
+                                  <w:szCs w:val="28"/>
+                                </w:rPr>
+                                <w:fldChar w:fldCharType="end"/>
+                              </w:r>
+                              <w:r>
+                                <w:rPr>
+                                  <w:rFonts w:ascii="Times New Roman" w:hAnsi="Times New Roman" w:cs="Times New Roman"/>
+                                  <w:color w:val="auto"/>
+                                  <w:sz w:val="28"/>
+                                  <w:szCs w:val="28"/>
+                                </w:rPr>
+                                <w:t xml:space="preserve">. </w:t>
+                              </w:r>
+                              <w:r>
+                                <w:rPr>
+                                  <w:rFonts w:ascii="Times New Roman" w:hAnsi="Times New Roman" w:cs="Times New Roman"/>
+                                  <w:color w:val="auto"/>
+                                  <w:sz w:val="28"/>
+                                  <w:szCs w:val="28"/>
+                                  <w:lang w:val="en-US"/>
+                                </w:rPr>
+                                <w:t>Kanban-</w:t>
+                              </w:r>
+                              <w:r>
+                                <w:rPr>
+                                  <w:rFonts w:ascii="Times New Roman" w:hAnsi="Times New Roman" w:cs="Times New Roman"/>
+                                  <w:color w:val="auto"/>
+                                  <w:sz w:val="28"/>
+                                  <w:szCs w:val="28"/>
+                                </w:rPr>
+                                <w:t>доска - Инициация.</w:t>
+                              </w:r>
+                            </w:p>
+                          </w:txbxContent>
+                        </wps:txbx>
+                        <wps:bodyPr rot="0" spcFirstLastPara="0" vertOverflow="overflow" horzOverflow="overflow" vert="horz" wrap="square" lIns="0" tIns="0" rIns="0" bIns="0" numCol="1" spcCol="0" rtlCol="0" fromWordArt="0" anchor="t" anchorCtr="0" forceAA="0" compatLnSpc="1">
+                          <a:prstTxWarp prst="textNoShape">
+                            <a:avLst/>
+                          </a:prstTxWarp>
+                          <a:spAutoFit/>
+                        </wps:bodyPr>
+                      </wps:wsp>
+                    </wpg:wgp>
                   </a:graphicData>
                 </a:graphic>
               </wp:anchor>
@@ -2412,113 +2466,137 @@
           </mc:Choice>
           <mc:Fallback>
             <w:pict>
-              <v:shapetype w14:anchorId="720EC5E2" id="_x0000_t202" coordsize="21600,21600" o:spt="202" path="m,l,21600r21600,l21600,xe">
-                <v:stroke joinstyle="miter"/>
-                <v:path gradientshapeok="t" o:connecttype="rect"/>
-              </v:shapetype>
-              <v:shape id="Надпись 1" o:spid="_x0000_s1026" type="#_x0000_t202" style="position:absolute;left:0;text-align:left;margin-left:19.95pt;margin-top:250.85pt;width:427.85pt;height:.05pt;z-index:251666432;visibility:visible;mso-wrap-style:square;mso-wrap-distance-left:9pt;mso-wrap-distance-top:0;mso-wrap-distance-right:9pt;mso-wrap-distance-bottom:0;mso-position-horizontal:absolute;mso-position-horizontal-relative:text;mso-position-vertical:absolute;mso-position-vertical-relative:text;v-text-anchor:top" o:gfxdata="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" stroked="f">
-                <v:textbox style="mso-fit-shape-to-text:t" inset="0,0,0,0">
-                  <w:txbxContent>
-                    <w:p>
-                      <w:pPr>
-                        <w:pStyle w:val="ae"/>
-                        <w:jc w:val="center"/>
-                        <w:rPr>
-                          <w:rFonts w:ascii="Times New Roman" w:hAnsi="Times New Roman" w:cs="Times New Roman"/>
-                          <w:noProof/>
-                          <w:color w:val="auto"/>
-                          <w:sz w:val="40"/>
-                          <w:szCs w:val="40"/>
-                        </w:rPr>
-                      </w:pPr>
-                      <w:r>
-                        <w:rPr>
-                          <w:rFonts w:ascii="Times New Roman" w:hAnsi="Times New Roman" w:cs="Times New Roman"/>
-                          <w:color w:val="auto"/>
-                          <w:sz w:val="28"/>
-                          <w:szCs w:val="28"/>
-                        </w:rPr>
-                        <w:t xml:space="preserve">Рисунок </w:t>
-                      </w:r>
-                      <w:r>
-                        <w:rPr>
-                          <w:rFonts w:ascii="Times New Roman" w:hAnsi="Times New Roman" w:cs="Times New Roman"/>
-                          <w:color w:val="auto"/>
-                          <w:sz w:val="28"/>
-                          <w:szCs w:val="28"/>
-                        </w:rPr>
-                        <w:fldChar w:fldCharType="begin"/>
-                      </w:r>
-                      <w:r>
-                        <w:rPr>
-                          <w:rFonts w:ascii="Times New Roman" w:hAnsi="Times New Roman" w:cs="Times New Roman"/>
-                          <w:color w:val="auto"/>
-                          <w:sz w:val="28"/>
-                          <w:szCs w:val="28"/>
-                        </w:rPr>
-                        <w:instrText xml:space="preserve"> SEQ Рисунок \* ARABIC </w:instrText>
-                      </w:r>
-                      <w:r>
-                        <w:rPr>
-                          <w:rFonts w:ascii="Times New Roman" w:hAnsi="Times New Roman" w:cs="Times New Roman"/>
-                          <w:color w:val="auto"/>
-                          <w:sz w:val="28"/>
-                          <w:szCs w:val="28"/>
-                        </w:rPr>
-                        <w:fldChar w:fldCharType="separate"/>
-                      </w:r>
-                      <w:r>
-                        <w:rPr>
-                          <w:rFonts w:ascii="Times New Roman" w:hAnsi="Times New Roman" w:cs="Times New Roman"/>
-                          <w:noProof/>
-                          <w:color w:val="auto"/>
-                          <w:sz w:val="28"/>
-                          <w:szCs w:val="28"/>
-                        </w:rPr>
-                        <w:t>1</w:t>
-                      </w:r>
-                      <w:r>
-                        <w:rPr>
-                          <w:rFonts w:ascii="Times New Roman" w:hAnsi="Times New Roman" w:cs="Times New Roman"/>
-                          <w:color w:val="auto"/>
-                          <w:sz w:val="28"/>
-                          <w:szCs w:val="28"/>
-                        </w:rPr>
-                        <w:fldChar w:fldCharType="end"/>
-                      </w:r>
-                      <w:r>
-                        <w:rPr>
-                          <w:rFonts w:ascii="Times New Roman" w:hAnsi="Times New Roman" w:cs="Times New Roman"/>
-                          <w:color w:val="auto"/>
-                          <w:sz w:val="28"/>
-                          <w:szCs w:val="28"/>
-                        </w:rPr>
-                        <w:t xml:space="preserve">. </w:t>
-                      </w:r>
-                      <w:r>
-                        <w:rPr>
-                          <w:rFonts w:ascii="Times New Roman" w:hAnsi="Times New Roman" w:cs="Times New Roman"/>
-                          <w:color w:val="auto"/>
-                          <w:sz w:val="28"/>
-                          <w:szCs w:val="28"/>
-                          <w:lang w:val="en-US"/>
-                        </w:rPr>
-                        <w:t>Kanban-</w:t>
-                      </w:r>
-                      <w:r>
-                        <w:rPr>
-                          <w:rFonts w:ascii="Times New Roman" w:hAnsi="Times New Roman" w:cs="Times New Roman"/>
-                          <w:color w:val="auto"/>
-                          <w:sz w:val="28"/>
-                          <w:szCs w:val="28"/>
-                        </w:rPr>
-                        <w:t>доска - Инициация.</w:t>
-                      </w:r>
-                    </w:p>
-                  </w:txbxContent>
-                </v:textbox>
-                <w10:wrap type="topAndBottom"/>
-              </v:shape>
+              <v:group w14:anchorId="2006F8E9" id="Группа 8" o:spid="_x0000_s1026" style="position:absolute;left:0;text-align:left;margin-left:105pt;margin-top:466.2pt;width:427.85pt;height:254.1pt;z-index:251663360;mso-position-horizontal-relative:page;mso-position-vertical-relative:page" coordsize="54336,32270" o:gfxdata="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">
+                <v:shapetype id="_x0000_t75" coordsize="21600,21600" o:spt="75" o:preferrelative="t" path="m@4@5l@4@11@9@11@9@5xe" filled="f" stroked="f">
+                  <v:stroke joinstyle="miter"/>
+                  <v:formulas>
+                    <v:f eqn="if lineDrawn pixelLineWidth 0"/>
+                    <v:f eqn="sum @0 1 0"/>
+                    <v:f eqn="sum 0 0 @1"/>
+                    <v:f eqn="prod @2 1 2"/>
+                    <v:f eqn="prod @3 21600 pixelWidth"/>
+                    <v:f eqn="prod @3 21600 pixelHeight"/>
+                    <v:f eqn="sum @0 0 1"/>
+                    <v:f eqn="prod @6 1 2"/>
+                    <v:f eqn="prod @7 21600 pixelWidth"/>
+                    <v:f eqn="sum @8 21600 0"/>
+                    <v:f eqn="prod @7 21600 pixelHeight"/>
+                    <v:f eqn="sum @10 21600 0"/>
+                  </v:formulas>
+                  <v:path o:extrusionok="f" gradientshapeok="t" o:connecttype="rect"/>
+                  <o:lock v:ext="edit" aspectratio="t"/>
+                </v:shapetype>
+                <v:shape id="Рисунок 1" o:spid="_x0000_s1027" type="#_x0000_t75" style="position:absolute;width:54336;height:28346;visibility:visible;mso-wrap-style:square" o:gfxdata="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">
+                  <v:imagedata r:id="rId7" o:title="" croptop="194f" cropbottom="180f"/>
+                </v:shape>
+                <v:shapetype id="_x0000_t202" coordsize="21600,21600" o:spt="202" path="m,l,21600r21600,l21600,xe">
+                  <v:stroke joinstyle="miter"/>
+                  <v:path gradientshapeok="t" o:connecttype="rect"/>
+                </v:shapetype>
+                <v:shape id="Надпись 1" o:spid="_x0000_s1028" type="#_x0000_t202" style="position:absolute;top:28956;width:54336;height:3314;visibility:visible;mso-wrap-style:square;v-text-anchor:top" o:gfxdata="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" stroked="f">
+                  <v:textbox style="mso-fit-shape-to-text:t" inset="0,0,0,0">
+                    <w:txbxContent>
+                      <w:p>
+                        <w:pPr>
+                          <w:pStyle w:val="ae"/>
+                          <w:jc w:val="center"/>
+                          <w:rPr>
+                            <w:rFonts w:ascii="Times New Roman" w:hAnsi="Times New Roman" w:cs="Times New Roman"/>
+                            <w:noProof/>
+                            <w:color w:val="auto"/>
+                            <w:sz w:val="40"/>
+                            <w:szCs w:val="40"/>
+                          </w:rPr>
+                        </w:pPr>
+                        <w:r>
+                          <w:rPr>
+                            <w:rFonts w:ascii="Times New Roman" w:hAnsi="Times New Roman" w:cs="Times New Roman"/>
+                            <w:color w:val="auto"/>
+                            <w:sz w:val="28"/>
+                            <w:szCs w:val="28"/>
+                          </w:rPr>
+                          <w:t xml:space="preserve">Рисунок </w:t>
+                        </w:r>
+                        <w:r>
+                          <w:rPr>
+                            <w:rFonts w:ascii="Times New Roman" w:hAnsi="Times New Roman" w:cs="Times New Roman"/>
+                            <w:color w:val="auto"/>
+                            <w:sz w:val="28"/>
+                            <w:szCs w:val="28"/>
+                          </w:rPr>
+                          <w:fldChar w:fldCharType="begin"/>
+                        </w:r>
+                        <w:r>
+                          <w:rPr>
+                            <w:rFonts w:ascii="Times New Roman" w:hAnsi="Times New Roman" w:cs="Times New Roman"/>
+                            <w:color w:val="auto"/>
+                            <w:sz w:val="28"/>
+                            <w:szCs w:val="28"/>
+                          </w:rPr>
+                          <w:instrText xml:space="preserve"> SEQ Рисунок \* ARABIC </w:instrText>
+                        </w:r>
+                        <w:r>
+                          <w:rPr>
+                            <w:rFonts w:ascii="Times New Roman" w:hAnsi="Times New Roman" w:cs="Times New Roman"/>
+                            <w:color w:val="auto"/>
+                            <w:sz w:val="28"/>
+                            <w:szCs w:val="28"/>
+                          </w:rPr>
+                          <w:fldChar w:fldCharType="separate"/>
+                        </w:r>
+                        <w:r>
+                          <w:rPr>
+                            <w:rFonts w:ascii="Times New Roman" w:hAnsi="Times New Roman" w:cs="Times New Roman"/>
+                            <w:noProof/>
+                            <w:color w:val="auto"/>
+                            <w:sz w:val="28"/>
+                            <w:szCs w:val="28"/>
+                          </w:rPr>
+                          <w:t>1</w:t>
+                        </w:r>
+                        <w:r>
+                          <w:rPr>
+                            <w:rFonts w:ascii="Times New Roman" w:hAnsi="Times New Roman" w:cs="Times New Roman"/>
+                            <w:color w:val="auto"/>
+                            <w:sz w:val="28"/>
+                            <w:szCs w:val="28"/>
+                          </w:rPr>
+                          <w:fldChar w:fldCharType="end"/>
+                        </w:r>
+                        <w:r>
+                          <w:rPr>
+                            <w:rFonts w:ascii="Times New Roman" w:hAnsi="Times New Roman" w:cs="Times New Roman"/>
+                            <w:color w:val="auto"/>
+                            <w:sz w:val="28"/>
+                            <w:szCs w:val="28"/>
+                          </w:rPr>
+                          <w:t xml:space="preserve">. </w:t>
+                        </w:r>
+                        <w:r>
+                          <w:rPr>
+                            <w:rFonts w:ascii="Times New Roman" w:hAnsi="Times New Roman" w:cs="Times New Roman"/>
+                            <w:color w:val="auto"/>
+                            <w:sz w:val="28"/>
+                            <w:szCs w:val="28"/>
+                            <w:lang w:val="en-US"/>
+                          </w:rPr>
+                          <w:t>Kanban-</w:t>
+                        </w:r>
+                        <w:r>
+                          <w:rPr>
+                            <w:rFonts w:ascii="Times New Roman" w:hAnsi="Times New Roman" w:cs="Times New Roman"/>
+                            <w:color w:val="auto"/>
+                            <w:sz w:val="28"/>
+                            <w:szCs w:val="28"/>
+                          </w:rPr>
+                          <w:t>доска - Инициация.</w:t>
+                        </w:r>
+                      </w:p>
+                    </w:txbxContent>
+                  </v:textbox>
+                </v:shape>
+                <w10:wrap type="topAndBottom" anchorx="page" anchory="page"/>
+              </v:group>
             </w:pict>
           </mc:Fallback>
         </mc:AlternateContent>
@@ -2526,81 +2604,6 @@
       <w:r>
         <w:rPr>
           <w:rFonts w:ascii="Times New Roman" w:hAnsi="Times New Roman" w:cs="Times New Roman"/>
-          <w:noProof/>
-          <w:sz w:val="28"/>
-          <w:szCs w:val="28"/>
-        </w:rPr>
-        <w:drawing>
-          <wp:anchor distT="0" distB="0" distL="114300" distR="114300" simplePos="0" relativeHeight="251658240" behindDoc="0" locked="0" layoutInCell="1" allowOverlap="1" wp14:anchorId="11D1614E" wp14:editId="25BCE2B9">
-            <wp:simplePos x="0" y="0"/>
-            <wp:positionH relativeFrom="margin">
-              <wp:align>center</wp:align>
-            </wp:positionH>
-            <wp:positionV relativeFrom="paragraph">
-              <wp:posOffset>294005</wp:posOffset>
-            </wp:positionV>
-            <wp:extent cx="5433695" cy="2834640"/>
-            <wp:effectExtent l="0" t="0" r="0" b="3810"/>
-            <wp:wrapTopAndBottom/>
-            <wp:docPr id="368139285" name="Рисунок 1"/>
-            <wp:cNvGraphicFramePr>
-              <a:graphicFrameLocks xmlns:a="http://schemas.openxmlformats.org/drawingml/2006/main" noChangeAspect="1"/>
-            </wp:cNvGraphicFramePr>
-            <a:graphic xmlns:a="http://schemas.openxmlformats.org/drawingml/2006/main">
-              <a:graphicData uri="http://schemas.openxmlformats.org/drawingml/2006/picture">
-                <pic:pic xmlns:pic="http://schemas.openxmlformats.org/drawingml/2006/picture">
-                  <pic:nvPicPr>
-                    <pic:cNvPr id="368139285" name="Рисунок 1"/>
-                    <pic:cNvPicPr>
-                      <a:picLocks noChangeAspect="1" noChangeArrowheads="1"/>
-                    </pic:cNvPicPr>
-                  </pic:nvPicPr>
-                  <pic:blipFill rotWithShape="1">
-                    <a:blip r:embed="rId6">
-                      <a:extLst>
-                        <a:ext uri="{28A0092B-C50C-407E-A947-70E740481C1C}">
-                          <a14:useLocalDpi xmlns:a14="http://schemas.microsoft.com/office/drawing/2010/main" val="0"/>
-                        </a:ext>
-                      </a:extLst>
-                    </a:blip>
-                    <a:srcRect t="296" b="274"/>
-                    <a:stretch>
-                      <a:fillRect/>
-                    </a:stretch>
-                  </pic:blipFill>
-                  <pic:spPr bwMode="auto">
-                    <a:xfrm>
-                      <a:off x="0" y="0"/>
-                      <a:ext cx="5433695" cy="2834640"/>
-                    </a:xfrm>
-                    <a:prstGeom prst="rect">
-                      <a:avLst/>
-                    </a:prstGeom>
-                    <a:noFill/>
-                    <a:ln>
-                      <a:noFill/>
-                    </a:ln>
-                    <a:extLst>
-                      <a:ext uri="{53640926-AAD7-44D8-BBD7-CCE9431645EC}">
-                        <a14:shadowObscured xmlns:a14="http://schemas.microsoft.com/office/drawing/2010/main"/>
-                      </a:ext>
-                    </a:extLst>
-                  </pic:spPr>
-                </pic:pic>
-              </a:graphicData>
-            </a:graphic>
-            <wp14:sizeRelH relativeFrom="page">
-              <wp14:pctWidth>0</wp14:pctWidth>
-            </wp14:sizeRelH>
-            <wp14:sizeRelV relativeFrom="page">
-              <wp14:pctHeight>0</wp14:pctHeight>
-            </wp14:sizeRelV>
-          </wp:anchor>
-        </w:drawing>
-      </w:r>
-      <w:r>
-        <w:rPr>
-          <w:rFonts w:ascii="Times New Roman" w:hAnsi="Times New Roman" w:cs="Times New Roman"/>
           <w:sz w:val="28"/>
           <w:szCs w:val="28"/>
         </w:rPr>
@@ -2633,6 +2636,12 @@
     </w:p>
     <w:p>
       <w:pPr>
+        <w:pStyle w:val="a7"/>
+        <w:numPr>
+          <w:ilvl w:val="0"/>
+          <w:numId w:val="13"/>
+        </w:numPr>
+        <w:jc w:val="both"/>
         <w:rPr>
           <w:rFonts w:ascii="Times New Roman" w:hAnsi="Times New Roman" w:cs="Times New Roman"/>
           <w:sz w:val="28"/>
@@ -2645,92 +2654,314 @@
         </w:rPr>
         <w:lastRenderedPageBreak/>
         <mc:AlternateContent>
-          <mc:Choice Requires="wps">
+          <mc:Choice Requires="wpg">
             <w:drawing>
-              <wp:anchor distT="0" distB="0" distL="114300" distR="114300" simplePos="0" relativeHeight="251670528" behindDoc="0" locked="0" layoutInCell="1" allowOverlap="1" wp14:anchorId="08D5BE36" wp14:editId="1936BBF1">
+              <wp:anchor distT="0" distB="0" distL="114300" distR="114300" simplePos="0" relativeHeight="251666432" behindDoc="0" locked="0" layoutInCell="1" allowOverlap="1" wp14:anchorId="68A17702" wp14:editId="45756660">
+                <wp:simplePos x="0" y="0"/>
+                <wp:positionH relativeFrom="margin">
+                  <wp:align>left</wp:align>
+                </wp:positionH>
+                <wp:positionV relativeFrom="page">
+                  <wp:posOffset>777240</wp:posOffset>
+                </wp:positionV>
+                <wp:extent cx="5623560" cy="3021330"/>
+                <wp:effectExtent l="0" t="0" r="0" b="7620"/>
+                <wp:wrapTopAndBottom/>
+                <wp:docPr id="1612088442" name="Группа 7"/>
+                <wp:cNvGraphicFramePr/>
+                <a:graphic xmlns:a="http://schemas.openxmlformats.org/drawingml/2006/main">
+                  <a:graphicData uri="http://schemas.microsoft.com/office/word/2010/wordprocessingGroup">
+                    <wpg:wgp>
+                      <wpg:cNvGrpSpPr/>
+                      <wpg:grpSpPr>
+                        <a:xfrm>
+                          <a:off x="0" y="0"/>
+                          <a:ext cx="5623560" cy="3021330"/>
+                          <a:chOff x="7620" y="7620"/>
+                          <a:chExt cx="5623560" cy="3021330"/>
+                        </a:xfrm>
+                      </wpg:grpSpPr>
+                      <pic:pic xmlns:pic="http://schemas.openxmlformats.org/drawingml/2006/picture">
+                        <pic:nvPicPr>
+                          <pic:cNvPr id="1687847333" name="Рисунок 2"/>
+                          <pic:cNvPicPr>
+                            <a:picLocks noChangeAspect="1"/>
+                          </pic:cNvPicPr>
+                        </pic:nvPicPr>
+                        <pic:blipFill rotWithShape="1">
+                          <a:blip r:embed="rId8">
+                            <a:extLst>
+                              <a:ext uri="{28A0092B-C50C-407E-A947-70E740481C1C}">
+                                <a14:useLocalDpi xmlns:a14="http://schemas.microsoft.com/office/drawing/2010/main" val="0"/>
+                              </a:ext>
+                            </a:extLst>
+                          </a:blip>
+                          <a:srcRect l="110" r="174"/>
+                          <a:stretch>
+                            <a:fillRect/>
+                          </a:stretch>
+                        </pic:blipFill>
+                        <pic:spPr bwMode="auto">
+                          <a:xfrm>
+                            <a:off x="342900" y="7620"/>
+                            <a:ext cx="4937760" cy="2614403"/>
+                          </a:xfrm>
+                          <a:prstGeom prst="rect">
+                            <a:avLst/>
+                          </a:prstGeom>
+                          <a:noFill/>
+                          <a:ln>
+                            <a:noFill/>
+                          </a:ln>
+                          <a:extLst>
+                            <a:ext uri="{53640926-AAD7-44D8-BBD7-CCE9431645EC}">
+                              <a14:shadowObscured xmlns:a14="http://schemas.microsoft.com/office/drawing/2010/main"/>
+                            </a:ext>
+                          </a:extLst>
+                        </pic:spPr>
+                      </pic:pic>
+                      <wps:wsp>
+                        <wps:cNvPr id="1370557028" name="Надпись 1"/>
+                        <wps:cNvSpPr txBox="1"/>
+                        <wps:spPr>
+                          <a:xfrm>
+                            <a:off x="7620" y="2697480"/>
+                            <a:ext cx="5623560" cy="331470"/>
+                          </a:xfrm>
+                          <a:prstGeom prst="rect">
+                            <a:avLst/>
+                          </a:prstGeom>
+                          <a:solidFill>
+                            <a:prstClr val="white"/>
+                          </a:solidFill>
+                          <a:ln>
+                            <a:noFill/>
+                          </a:ln>
+                        </wps:spPr>
+                        <wps:txbx>
+                          <w:txbxContent>
+                            <w:p>
+                              <w:pPr>
+                                <w:pStyle w:val="ae"/>
+                                <w:jc w:val="center"/>
+                                <w:rPr>
+                                  <w:rFonts w:ascii="Times New Roman" w:hAnsi="Times New Roman" w:cs="Times New Roman"/>
+                                  <w:noProof/>
+                                  <w:color w:val="auto"/>
+                                  <w:sz w:val="32"/>
+                                  <w:szCs w:val="32"/>
+                                </w:rPr>
+                              </w:pPr>
+                              <w:r>
+                                <w:rPr>
+                                  <w:rFonts w:ascii="Times New Roman" w:hAnsi="Times New Roman" w:cs="Times New Roman"/>
+                                  <w:color w:val="auto"/>
+                                  <w:sz w:val="28"/>
+                                  <w:szCs w:val="28"/>
+                                </w:rPr>
+                                <w:t>Рисунок 2. Kanban-доска - Планирование.</w:t>
+                              </w:r>
+                            </w:p>
+                          </w:txbxContent>
+                        </wps:txbx>
+                        <wps:bodyPr rot="0" spcFirstLastPara="0" vertOverflow="overflow" horzOverflow="overflow" vert="horz" wrap="square" lIns="0" tIns="0" rIns="0" bIns="0" numCol="1" spcCol="0" rtlCol="0" fromWordArt="0" anchor="t" anchorCtr="0" forceAA="0" compatLnSpc="1">
+                          <a:prstTxWarp prst="textNoShape">
+                            <a:avLst/>
+                          </a:prstTxWarp>
+                          <a:spAutoFit/>
+                        </wps:bodyPr>
+                      </wps:wsp>
+                    </wpg:wgp>
+                  </a:graphicData>
+                </a:graphic>
+                <wp14:sizeRelV relativeFrom="margin">
+                  <wp14:pctHeight>0</wp14:pctHeight>
+                </wp14:sizeRelV>
+              </wp:anchor>
+            </w:drawing>
+          </mc:Choice>
+          <mc:Fallback>
+            <w:pict>
+              <v:group w14:anchorId="68A17702" id="Группа 7" o:spid="_x0000_s1029" style="position:absolute;left:0;text-align:left;margin-left:0;margin-top:61.2pt;width:442.8pt;height:237.9pt;z-index:251666432;mso-position-horizontal:left;mso-position-horizontal-relative:margin;mso-position-vertical-relative:page;mso-height-relative:margin" coordorigin="76,76" coordsize="56235,30213" o:gfxdata="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">
+                <v:shape id="Рисунок 2" o:spid="_x0000_s1030" type="#_x0000_t75" style="position:absolute;left:3429;top:76;width:49377;height:26144;visibility:visible;mso-wrap-style:square" o:gfxdata="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">
+                  <v:imagedata r:id="rId9" o:title="" cropleft="72f" cropright="114f"/>
+                </v:shape>
+                <v:shape id="Надпись 1" o:spid="_x0000_s1031" type="#_x0000_t202" style="position:absolute;left:76;top:26974;width:56235;height:3315;visibility:visible;mso-wrap-style:square;v-text-anchor:top" o:gfxdata="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" stroked="f">
+                  <v:textbox style="mso-fit-shape-to-text:t" inset="0,0,0,0">
+                    <w:txbxContent>
+                      <w:p>
+                        <w:pPr>
+                          <w:pStyle w:val="ae"/>
+                          <w:jc w:val="center"/>
+                          <w:rPr>
+                            <w:rFonts w:ascii="Times New Roman" w:hAnsi="Times New Roman" w:cs="Times New Roman"/>
+                            <w:noProof/>
+                            <w:color w:val="auto"/>
+                            <w:sz w:val="32"/>
+                            <w:szCs w:val="32"/>
+                          </w:rPr>
+                        </w:pPr>
+                        <w:r>
+                          <w:rPr>
+                            <w:rFonts w:ascii="Times New Roman" w:hAnsi="Times New Roman" w:cs="Times New Roman"/>
+                            <w:color w:val="auto"/>
+                            <w:sz w:val="28"/>
+                            <w:szCs w:val="28"/>
+                          </w:rPr>
+                          <w:t>Рисунок 2. Kanban-доска - Планирование.</w:t>
+                        </w:r>
+                      </w:p>
+                    </w:txbxContent>
+                  </v:textbox>
+                </v:shape>
+                <w10:wrap type="topAndBottom" anchorx="margin" anchory="page"/>
+              </v:group>
+            </w:pict>
+          </mc:Fallback>
+        </mc:AlternateContent>
+      </w:r>
+      <w:r>
+        <w:rPr>
+          <w:noProof/>
+        </w:rPr>
+        <mc:AlternateContent>
+          <mc:Choice Requires="wpg">
+            <w:drawing>
+              <wp:anchor distT="0" distB="0" distL="114300" distR="114300" simplePos="0" relativeHeight="251672576" behindDoc="0" locked="0" layoutInCell="1" allowOverlap="1" wp14:anchorId="13F74632" wp14:editId="4F044320">
                 <wp:simplePos x="0" y="0"/>
                 <wp:positionH relativeFrom="page">
-                  <wp:align>center</wp:align>
+                  <wp:posOffset>1074420</wp:posOffset>
                 </wp:positionH>
-                <wp:positionV relativeFrom="paragraph">
-                  <wp:posOffset>5881370</wp:posOffset>
+                <wp:positionV relativeFrom="page">
+                  <wp:posOffset>6217920</wp:posOffset>
                 </wp:positionV>
-                <wp:extent cx="5608320" cy="635"/>
-                <wp:effectExtent l="0" t="0" r="0" b="0"/>
+                <wp:extent cx="5646420" cy="2335530"/>
+                <wp:effectExtent l="0" t="0" r="0" b="7620"/>
                 <wp:wrapTopAndBottom/>
-                <wp:docPr id="1561462872" name="Надпись 1"/>
+                <wp:docPr id="621388339" name="Группа 5"/>
                 <wp:cNvGraphicFramePr/>
                 <a:graphic xmlns:a="http://schemas.openxmlformats.org/drawingml/2006/main">
-                  <a:graphicData uri="http://schemas.microsoft.com/office/word/2010/wordprocessingShape">
-                    <wps:wsp>
-                      <wps:cNvSpPr txBox="1"/>
-                      <wps:spPr>
+                  <a:graphicData uri="http://schemas.microsoft.com/office/word/2010/wordprocessingGroup">
+                    <wpg:wgp>
+                      <wpg:cNvGrpSpPr/>
+                      <wpg:grpSpPr>
                         <a:xfrm>
                           <a:off x="0" y="0"/>
-                          <a:ext cx="5608320" cy="635"/>
+                          <a:ext cx="5646420" cy="2335530"/>
+                          <a:chOff x="0" y="0"/>
+                          <a:chExt cx="5646420" cy="2335530"/>
                         </a:xfrm>
-                        <a:prstGeom prst="rect">
-                          <a:avLst/>
-                        </a:prstGeom>
-                        <a:solidFill>
-                          <a:prstClr val="white"/>
-                        </a:solidFill>
-                        <a:ln>
+                      </wpg:grpSpPr>
+                      <pic:pic xmlns:pic="http://schemas.openxmlformats.org/drawingml/2006/picture">
+                        <pic:nvPicPr>
+                          <pic:cNvPr id="37916758" name="Рисунок 5"/>
+                          <pic:cNvPicPr>
+                            <a:picLocks noChangeAspect="1"/>
+                          </pic:cNvPicPr>
+                        </pic:nvPicPr>
+                        <pic:blipFill rotWithShape="1">
+                          <a:blip r:embed="rId10">
+                            <a:extLst>
+                              <a:ext uri="{28A0092B-C50C-407E-A947-70E740481C1C}">
+                                <a14:useLocalDpi xmlns:a14="http://schemas.microsoft.com/office/drawing/2010/main" val="0"/>
+                              </a:ext>
+                            </a:extLst>
+                          </a:blip>
+                          <a:srcRect l="44" r="60"/>
+                          <a:stretch>
+                            <a:fillRect/>
+                          </a:stretch>
+                        </pic:blipFill>
+                        <pic:spPr bwMode="auto">
+                          <a:xfrm>
+                            <a:off x="83820" y="0"/>
+                            <a:ext cx="5562600" cy="1985645"/>
+                          </a:xfrm>
+                          <a:prstGeom prst="rect">
+                            <a:avLst/>
+                          </a:prstGeom>
                           <a:noFill/>
-                        </a:ln>
-                      </wps:spPr>
-                      <wps:txbx>
-                        <w:txbxContent>
-                          <w:p>
-                            <w:pPr>
-                              <w:pStyle w:val="ae"/>
-                              <w:jc w:val="center"/>
-                              <w:rPr>
-                                <w:rFonts w:ascii="Times New Roman" w:hAnsi="Times New Roman" w:cs="Times New Roman"/>
-                                <w:noProof/>
-                                <w:color w:val="auto"/>
-                                <w:sz w:val="44"/>
-                                <w:szCs w:val="44"/>
-                              </w:rPr>
-                            </w:pPr>
-                            <w:r>
-                              <w:rPr>
-                                <w:rFonts w:ascii="Times New Roman" w:hAnsi="Times New Roman" w:cs="Times New Roman"/>
-                                <w:color w:val="auto"/>
-                                <w:sz w:val="28"/>
-                                <w:szCs w:val="28"/>
-                              </w:rPr>
-                              <w:t xml:space="preserve">Рисунок 3. </w:t>
-                            </w:r>
-                            <w:r>
-                              <w:rPr>
-                                <w:rFonts w:ascii="Times New Roman" w:hAnsi="Times New Roman" w:cs="Times New Roman"/>
-                                <w:color w:val="auto"/>
-                                <w:sz w:val="28"/>
-                                <w:szCs w:val="28"/>
-                                <w:lang w:val="en-US"/>
-                              </w:rPr>
-                              <w:t>Kanban-</w:t>
-                            </w:r>
-                            <w:r>
-                              <w:rPr>
-                                <w:rFonts w:ascii="Times New Roman" w:hAnsi="Times New Roman" w:cs="Times New Roman"/>
-                                <w:color w:val="auto"/>
-                                <w:sz w:val="28"/>
-                                <w:szCs w:val="28"/>
-                              </w:rPr>
-                              <w:t>доска – Исполнение.</w:t>
-                            </w:r>
-                          </w:p>
-                        </w:txbxContent>
-                      </wps:txbx>
-                      <wps:bodyPr rot="0" spcFirstLastPara="0" vertOverflow="overflow" horzOverflow="overflow" vert="horz" wrap="square" lIns="0" tIns="0" rIns="0" bIns="0" numCol="1" spcCol="0" rtlCol="0" fromWordArt="0" anchor="t" anchorCtr="0" forceAA="0" compatLnSpc="1">
-                        <a:prstTxWarp prst="textNoShape">
-                          <a:avLst/>
-                        </a:prstTxWarp>
-                        <a:spAutoFit/>
-                      </wps:bodyPr>
-                    </wps:wsp>
+                          <a:ln>
+                            <a:noFill/>
+                          </a:ln>
+                          <a:extLst>
+                            <a:ext uri="{53640926-AAD7-44D8-BBD7-CCE9431645EC}">
+                              <a14:shadowObscured xmlns:a14="http://schemas.microsoft.com/office/drawing/2010/main"/>
+                            </a:ext>
+                          </a:extLst>
+                        </pic:spPr>
+                      </pic:pic>
+                      <wps:wsp>
+                        <wps:cNvPr id="456520888" name="Надпись 1"/>
+                        <wps:cNvSpPr txBox="1"/>
+                        <wps:spPr>
+                          <a:xfrm>
+                            <a:off x="0" y="2004060"/>
+                            <a:ext cx="5562600" cy="331470"/>
+                          </a:xfrm>
+                          <a:prstGeom prst="rect">
+                            <a:avLst/>
+                          </a:prstGeom>
+                          <a:solidFill>
+                            <a:prstClr val="white"/>
+                          </a:solidFill>
+                          <a:ln>
+                            <a:noFill/>
+                          </a:ln>
+                        </wps:spPr>
+                        <wps:txbx>
+                          <w:txbxContent>
+                            <w:p>
+                              <w:pPr>
+                                <w:pStyle w:val="ae"/>
+                                <w:jc w:val="center"/>
+                                <w:rPr>
+                                  <w:rFonts w:ascii="Times New Roman" w:hAnsi="Times New Roman" w:cs="Times New Roman"/>
+                                  <w:noProof/>
+                                  <w:color w:val="auto"/>
+                                  <w:sz w:val="28"/>
+                                  <w:szCs w:val="28"/>
+                                </w:rPr>
+                              </w:pPr>
+                              <w:r>
+                                <w:rPr>
+                                  <w:rFonts w:ascii="Times New Roman" w:hAnsi="Times New Roman" w:cs="Times New Roman"/>
+                                  <w:color w:val="auto"/>
+                                  <w:sz w:val="28"/>
+                                  <w:szCs w:val="28"/>
+                                </w:rPr>
+                                <w:t xml:space="preserve">Рисунок 4. </w:t>
+                              </w:r>
+                              <w:r>
+                                <w:rPr>
+                                  <w:rFonts w:ascii="Times New Roman" w:hAnsi="Times New Roman" w:cs="Times New Roman"/>
+                                  <w:color w:val="auto"/>
+                                  <w:sz w:val="28"/>
+                                  <w:szCs w:val="28"/>
+                                  <w:lang w:val="en-US"/>
+                                </w:rPr>
+                                <w:t>Kanban-</w:t>
+                              </w:r>
+                              <w:r>
+                                <w:rPr>
+                                  <w:rFonts w:ascii="Times New Roman" w:hAnsi="Times New Roman" w:cs="Times New Roman"/>
+                                  <w:color w:val="auto"/>
+                                  <w:sz w:val="28"/>
+                                  <w:szCs w:val="28"/>
+                                </w:rPr>
+                                <w:t>доска – Завершение.</w:t>
+                              </w:r>
+                            </w:p>
+                          </w:txbxContent>
+                        </wps:txbx>
+                        <wps:bodyPr rot="0" spcFirstLastPara="0" vertOverflow="overflow" horzOverflow="overflow" vert="horz" wrap="square" lIns="0" tIns="0" rIns="0" bIns="0" numCol="1" spcCol="0" rtlCol="0" fromWordArt="0" anchor="t" anchorCtr="0" forceAA="0" compatLnSpc="1">
+                          <a:prstTxWarp prst="textNoShape">
+                            <a:avLst/>
+                          </a:prstTxWarp>
+                          <a:spAutoFit/>
+                        </wps:bodyPr>
+                      </wps:wsp>
+                    </wpg:wgp>
                   </a:graphicData>
                 </a:graphic>
               </wp:anchor>
@@ -2738,54 +2969,59 @@
           </mc:Choice>
           <mc:Fallback>
             <w:pict>
-              <v:shape w14:anchorId="08D5BE36" id="_x0000_s1027" type="#_x0000_t202" style="position:absolute;margin-left:0;margin-top:463.1pt;width:441.6pt;height:.05pt;z-index:251670528;visibility:visible;mso-wrap-style:square;mso-wrap-distance-left:9pt;mso-wrap-distance-top:0;mso-wrap-distance-right:9pt;mso-wrap-distance-bottom:0;mso-position-horizontal:center;mso-position-horizontal-relative:page;mso-position-vertical:absolute;mso-position-vertical-relative:text;v-text-anchor:top" o:gfxdata="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" stroked="f">
-                <v:textbox style="mso-fit-shape-to-text:t" inset="0,0,0,0">
-                  <w:txbxContent>
-                    <w:p>
-                      <w:pPr>
-                        <w:pStyle w:val="ae"/>
-                        <w:jc w:val="center"/>
-                        <w:rPr>
-                          <w:rFonts w:ascii="Times New Roman" w:hAnsi="Times New Roman" w:cs="Times New Roman"/>
-                          <w:noProof/>
-                          <w:color w:val="auto"/>
-                          <w:sz w:val="44"/>
-                          <w:szCs w:val="44"/>
-                        </w:rPr>
-                      </w:pPr>
-                      <w:r>
-                        <w:rPr>
-                          <w:rFonts w:ascii="Times New Roman" w:hAnsi="Times New Roman" w:cs="Times New Roman"/>
-                          <w:color w:val="auto"/>
-                          <w:sz w:val="28"/>
-                          <w:szCs w:val="28"/>
-                        </w:rPr>
-                        <w:t xml:space="preserve">Рисунок 3. </w:t>
-                      </w:r>
-                      <w:r>
-                        <w:rPr>
-                          <w:rFonts w:ascii="Times New Roman" w:hAnsi="Times New Roman" w:cs="Times New Roman"/>
-                          <w:color w:val="auto"/>
-                          <w:sz w:val="28"/>
-                          <w:szCs w:val="28"/>
-                          <w:lang w:val="en-US"/>
-                        </w:rPr>
-                        <w:t>Kanban-</w:t>
-                      </w:r>
-                      <w:r>
-                        <w:rPr>
-                          <w:rFonts w:ascii="Times New Roman" w:hAnsi="Times New Roman" w:cs="Times New Roman"/>
-                          <w:color w:val="auto"/>
-                          <w:sz w:val="28"/>
-                          <w:szCs w:val="28"/>
-                        </w:rPr>
-                        <w:t>доска – Исполнение.</w:t>
-                      </w:r>
-                    </w:p>
-                  </w:txbxContent>
-                </v:textbox>
-                <w10:wrap type="topAndBottom" anchorx="page"/>
-              </v:shape>
+              <v:group w14:anchorId="13F74632" id="Группа 5" o:spid="_x0000_s1032" style="position:absolute;left:0;text-align:left;margin-left:84.6pt;margin-top:489.6pt;width:444.6pt;height:183.9pt;z-index:251672576;mso-position-horizontal-relative:page;mso-position-vertical-relative:page" coordsize="56464,23355" o:gfxdata="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">
+                <v:shape id="Рисунок 5" o:spid="_x0000_s1033" type="#_x0000_t75" style="position:absolute;left:838;width:55626;height:19856;visibility:visible;mso-wrap-style:square" o:gfxdata="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">
+                  <v:imagedata r:id="rId11" o:title="" cropleft="29f" cropright="39f"/>
+                </v:shape>
+                <v:shape id="Надпись 1" o:spid="_x0000_s1034" type="#_x0000_t202" style="position:absolute;top:20040;width:55626;height:3315;visibility:visible;mso-wrap-style:square;v-text-anchor:top" o:gfxdata="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" stroked="f">
+                  <v:textbox style="mso-fit-shape-to-text:t" inset="0,0,0,0">
+                    <w:txbxContent>
+                      <w:p>
+                        <w:pPr>
+                          <w:pStyle w:val="ae"/>
+                          <w:jc w:val="center"/>
+                          <w:rPr>
+                            <w:rFonts w:ascii="Times New Roman" w:hAnsi="Times New Roman" w:cs="Times New Roman"/>
+                            <w:noProof/>
+                            <w:color w:val="auto"/>
+                            <w:sz w:val="28"/>
+                            <w:szCs w:val="28"/>
+                          </w:rPr>
+                        </w:pPr>
+                        <w:r>
+                          <w:rPr>
+                            <w:rFonts w:ascii="Times New Roman" w:hAnsi="Times New Roman" w:cs="Times New Roman"/>
+                            <w:color w:val="auto"/>
+                            <w:sz w:val="28"/>
+                            <w:szCs w:val="28"/>
+                          </w:rPr>
+                          <w:t xml:space="preserve">Рисунок 4. </w:t>
+                        </w:r>
+                        <w:r>
+                          <w:rPr>
+                            <w:rFonts w:ascii="Times New Roman" w:hAnsi="Times New Roman" w:cs="Times New Roman"/>
+                            <w:color w:val="auto"/>
+                            <w:sz w:val="28"/>
+                            <w:szCs w:val="28"/>
+                            <w:lang w:val="en-US"/>
+                          </w:rPr>
+                          <w:t>Kanban-</w:t>
+                        </w:r>
+                        <w:r>
+                          <w:rPr>
+                            <w:rFonts w:ascii="Times New Roman" w:hAnsi="Times New Roman" w:cs="Times New Roman"/>
+                            <w:color w:val="auto"/>
+                            <w:sz w:val="28"/>
+                            <w:szCs w:val="28"/>
+                          </w:rPr>
+                          <w:t>доска – Завершение.</w:t>
+                        </w:r>
+                      </w:p>
+                    </w:txbxContent>
+                  </v:textbox>
+                </v:shape>
+                <w10:wrap type="topAndBottom" anchorx="page" anchory="page"/>
+              </v:group>
             </w:pict>
           </mc:Fallback>
         </mc:AlternateContent>
@@ -2795,92 +3031,143 @@
           <w:noProof/>
         </w:rPr>
         <mc:AlternateContent>
-          <mc:Choice Requires="wps">
+          <mc:Choice Requires="wpg">
             <w:drawing>
-              <wp:anchor distT="0" distB="0" distL="114300" distR="114300" simplePos="0" relativeHeight="251672576" behindDoc="0" locked="0" layoutInCell="1" allowOverlap="1" wp14:anchorId="1448DEE6" wp14:editId="178EF81B">
+              <wp:anchor distT="0" distB="0" distL="114300" distR="114300" simplePos="0" relativeHeight="251669504" behindDoc="0" locked="0" layoutInCell="1" allowOverlap="1" wp14:anchorId="2A85AE2E" wp14:editId="71038F39">
                 <wp:simplePos x="0" y="0"/>
-                <wp:positionH relativeFrom="column">
-                  <wp:posOffset>-137160</wp:posOffset>
+                <wp:positionH relativeFrom="margin">
+                  <wp:align>left</wp:align>
                 </wp:positionH>
-                <wp:positionV relativeFrom="paragraph">
-                  <wp:posOffset>8363585</wp:posOffset>
+                <wp:positionV relativeFrom="page">
+                  <wp:posOffset>3718560</wp:posOffset>
                 </wp:positionV>
-                <wp:extent cx="5562600" cy="635"/>
+                <wp:extent cx="5608320" cy="2404110"/>
                 <wp:effectExtent l="0" t="0" r="0" b="0"/>
                 <wp:wrapTopAndBottom/>
-                <wp:docPr id="983139688" name="Надпись 1"/>
+                <wp:docPr id="648960238" name="Группа 6"/>
                 <wp:cNvGraphicFramePr/>
                 <a:graphic xmlns:a="http://schemas.openxmlformats.org/drawingml/2006/main">
-                  <a:graphicData uri="http://schemas.microsoft.com/office/word/2010/wordprocessingShape">
-                    <wps:wsp>
-                      <wps:cNvSpPr txBox="1"/>
-                      <wps:spPr>
+                  <a:graphicData uri="http://schemas.microsoft.com/office/word/2010/wordprocessingGroup">
+                    <wpg:wgp>
+                      <wpg:cNvGrpSpPr/>
+                      <wpg:grpSpPr>
                         <a:xfrm>
                           <a:off x="0" y="0"/>
-                          <a:ext cx="5562600" cy="635"/>
+                          <a:ext cx="5608320" cy="2404110"/>
+                          <a:chOff x="0" y="0"/>
+                          <a:chExt cx="5608320" cy="2404110"/>
                         </a:xfrm>
-                        <a:prstGeom prst="rect">
-                          <a:avLst/>
-                        </a:prstGeom>
-                        <a:solidFill>
-                          <a:prstClr val="white"/>
-                        </a:solidFill>
-                        <a:ln>
+                      </wpg:grpSpPr>
+                      <pic:pic xmlns:pic="http://schemas.openxmlformats.org/drawingml/2006/picture">
+                        <pic:nvPicPr>
+                          <pic:cNvPr id="77304970" name="Рисунок 3"/>
+                          <pic:cNvPicPr>
+                            <a:picLocks noChangeAspect="1"/>
+                          </pic:cNvPicPr>
+                        </pic:nvPicPr>
+                        <pic:blipFill rotWithShape="1">
+                          <a:blip r:embed="rId12" cstate="print">
+                            <a:extLst>
+                              <a:ext uri="{28A0092B-C50C-407E-A947-70E740481C1C}">
+                                <a14:useLocalDpi xmlns:a14="http://schemas.microsoft.com/office/drawing/2010/main" val="0"/>
+                              </a:ext>
+                            </a:extLst>
+                          </a:blip>
+                          <a:srcRect t="688" b="13661"/>
+                          <a:stretch>
+                            <a:fillRect/>
+                          </a:stretch>
+                        </pic:blipFill>
+                        <pic:spPr bwMode="auto">
+                          <a:xfrm>
+                            <a:off x="0" y="0"/>
+                            <a:ext cx="5608320" cy="2048510"/>
+                          </a:xfrm>
+                          <a:prstGeom prst="rect">
+                            <a:avLst/>
+                          </a:prstGeom>
                           <a:noFill/>
-                        </a:ln>
-                      </wps:spPr>
-                      <wps:txbx>
-                        <w:txbxContent>
-                          <w:p>
-                            <w:pPr>
-                              <w:pStyle w:val="ae"/>
-                              <w:jc w:val="center"/>
-                              <w:rPr>
-                                <w:rFonts w:ascii="Times New Roman" w:hAnsi="Times New Roman" w:cs="Times New Roman"/>
-                                <w:noProof/>
-                                <w:color w:val="auto"/>
-                                <w:sz w:val="28"/>
-                                <w:szCs w:val="28"/>
-                              </w:rPr>
-                            </w:pPr>
-                            <w:r>
-                              <w:rPr>
-                                <w:rFonts w:ascii="Times New Roman" w:hAnsi="Times New Roman" w:cs="Times New Roman"/>
-                                <w:color w:val="auto"/>
-                                <w:sz w:val="28"/>
-                                <w:szCs w:val="28"/>
-                              </w:rPr>
-                              <w:t xml:space="preserve">Рисунок 4. </w:t>
-                            </w:r>
-                            <w:r>
-                              <w:rPr>
-                                <w:rFonts w:ascii="Times New Roman" w:hAnsi="Times New Roman" w:cs="Times New Roman"/>
-                                <w:color w:val="auto"/>
-                                <w:sz w:val="28"/>
-                                <w:szCs w:val="28"/>
-                                <w:lang w:val="en-US"/>
-                              </w:rPr>
-                              <w:t>Kanban-</w:t>
-                            </w:r>
-                            <w:r>
-                              <w:rPr>
-                                <w:rFonts w:ascii="Times New Roman" w:hAnsi="Times New Roman" w:cs="Times New Roman"/>
-                                <w:color w:val="auto"/>
-                                <w:sz w:val="28"/>
-                                <w:szCs w:val="28"/>
-                              </w:rPr>
-                              <w:t>доска – Завершение.</w:t>
-                            </w:r>
-                          </w:p>
-                        </w:txbxContent>
-                      </wps:txbx>
-                      <wps:bodyPr rot="0" spcFirstLastPara="0" vertOverflow="overflow" horzOverflow="overflow" vert="horz" wrap="square" lIns="0" tIns="0" rIns="0" bIns="0" numCol="1" spcCol="0" rtlCol="0" fromWordArt="0" anchor="t" anchorCtr="0" forceAA="0" compatLnSpc="1">
-                        <a:prstTxWarp prst="textNoShape">
-                          <a:avLst/>
-                        </a:prstTxWarp>
-                        <a:spAutoFit/>
-                      </wps:bodyPr>
-                    </wps:wsp>
+                          <a:ln>
+                            <a:noFill/>
+                          </a:ln>
+                          <a:extLst>
+                            <a:ext uri="{53640926-AAD7-44D8-BBD7-CCE9431645EC}">
+                              <a14:shadowObscured xmlns:a14="http://schemas.microsoft.com/office/drawing/2010/main"/>
+                            </a:ext>
+                          </a:extLst>
+                        </pic:spPr>
+                      </pic:pic>
+                      <wps:wsp>
+                        <wps:cNvPr id="2144474672" name="Надпись 1"/>
+                        <wps:cNvSpPr txBox="1"/>
+                        <wps:spPr>
+                          <a:xfrm>
+                            <a:off x="0" y="2072640"/>
+                            <a:ext cx="5608320" cy="331470"/>
+                          </a:xfrm>
+                          <a:prstGeom prst="rect">
+                            <a:avLst/>
+                          </a:prstGeom>
+                          <a:solidFill>
+                            <a:prstClr val="white"/>
+                          </a:solidFill>
+                          <a:ln>
+                            <a:noFill/>
+                          </a:ln>
+                        </wps:spPr>
+                        <wps:txbx>
+                          <w:txbxContent>
+                            <w:p>
+                              <w:pPr>
+                                <w:pStyle w:val="ae"/>
+                                <w:jc w:val="center"/>
+                                <w:rPr>
+                                  <w:rFonts w:ascii="Times New Roman" w:hAnsi="Times New Roman" w:cs="Times New Roman"/>
+                                  <w:noProof/>
+                                  <w:color w:val="auto"/>
+                                  <w:sz w:val="44"/>
+                                  <w:szCs w:val="44"/>
+                                </w:rPr>
+                              </w:pPr>
+                              <w:r>
+                                <w:rPr>
+                                  <w:rFonts w:ascii="Times New Roman" w:hAnsi="Times New Roman" w:cs="Times New Roman"/>
+                                  <w:color w:val="auto"/>
+                                  <w:sz w:val="28"/>
+                                  <w:szCs w:val="28"/>
+                                </w:rPr>
+                                <w:t xml:space="preserve">Рисунок 3. </w:t>
+                              </w:r>
+                              <w:r>
+                                <w:rPr>
+                                  <w:rFonts w:ascii="Times New Roman" w:hAnsi="Times New Roman" w:cs="Times New Roman"/>
+                                  <w:color w:val="auto"/>
+                                  <w:sz w:val="28"/>
+                                  <w:szCs w:val="28"/>
+                                  <w:lang w:val="en-US"/>
+                                </w:rPr>
+                                <w:t>Kanban-</w:t>
+                              </w:r>
+                              <w:r>
+                                <w:rPr>
+                                  <w:rFonts w:ascii="Times New Roman" w:hAnsi="Times New Roman" w:cs="Times New Roman"/>
+                                  <w:color w:val="auto"/>
+                                  <w:sz w:val="28"/>
+                                  <w:szCs w:val="28"/>
+                                </w:rPr>
+                                <w:t>доска – Исполнение.</w:t>
+                              </w:r>
+                            </w:p>
+                          </w:txbxContent>
+                        </wps:txbx>
+                        <wps:bodyPr rot="0" spcFirstLastPara="0" vertOverflow="overflow" horzOverflow="overflow" vert="horz" wrap="square" lIns="0" tIns="0" rIns="0" bIns="0" numCol="1" spcCol="0" rtlCol="0" fromWordArt="0" anchor="t" anchorCtr="0" forceAA="0" compatLnSpc="1">
+                          <a:prstTxWarp prst="textNoShape">
+                            <a:avLst/>
+                          </a:prstTxWarp>
+                          <a:spAutoFit/>
+                        </wps:bodyPr>
+                      </wps:wsp>
+                    </wpg:wgp>
                   </a:graphicData>
                 </a:graphic>
               </wp:anchor>
@@ -2888,54 +3175,59 @@
           </mc:Choice>
           <mc:Fallback>
             <w:pict>
-              <v:shape w14:anchorId="1448DEE6" id="_x0000_s1028" type="#_x0000_t202" style="position:absolute;margin-left:-10.8pt;margin-top:658.55pt;width:438pt;height:.05pt;z-index:251672576;visibility:visible;mso-wrap-style:square;mso-wrap-distance-left:9pt;mso-wrap-distance-top:0;mso-wrap-distance-right:9pt;mso-wrap-distance-bottom:0;mso-position-horizontal:absolute;mso-position-horizontal-relative:text;mso-position-vertical:absolute;mso-position-vertical-relative:text;v-text-anchor:top" o:gfxdata="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" stroked="f">
-                <v:textbox style="mso-fit-shape-to-text:t" inset="0,0,0,0">
-                  <w:txbxContent>
-                    <w:p>
-                      <w:pPr>
-                        <w:pStyle w:val="ae"/>
-                        <w:jc w:val="center"/>
-                        <w:rPr>
-                          <w:rFonts w:ascii="Times New Roman" w:hAnsi="Times New Roman" w:cs="Times New Roman"/>
-                          <w:noProof/>
-                          <w:color w:val="auto"/>
-                          <w:sz w:val="28"/>
-                          <w:szCs w:val="28"/>
-                        </w:rPr>
-                      </w:pPr>
-                      <w:r>
-                        <w:rPr>
-                          <w:rFonts w:ascii="Times New Roman" w:hAnsi="Times New Roman" w:cs="Times New Roman"/>
-                          <w:color w:val="auto"/>
-                          <w:sz w:val="28"/>
-                          <w:szCs w:val="28"/>
-                        </w:rPr>
-                        <w:t xml:space="preserve">Рисунок 4. </w:t>
-                      </w:r>
-                      <w:r>
-                        <w:rPr>
-                          <w:rFonts w:ascii="Times New Roman" w:hAnsi="Times New Roman" w:cs="Times New Roman"/>
-                          <w:color w:val="auto"/>
-                          <w:sz w:val="28"/>
-                          <w:szCs w:val="28"/>
-                          <w:lang w:val="en-US"/>
-                        </w:rPr>
-                        <w:t>Kanban-</w:t>
-                      </w:r>
-                      <w:r>
-                        <w:rPr>
-                          <w:rFonts w:ascii="Times New Roman" w:hAnsi="Times New Roman" w:cs="Times New Roman"/>
-                          <w:color w:val="auto"/>
-                          <w:sz w:val="28"/>
-                          <w:szCs w:val="28"/>
-                        </w:rPr>
-                        <w:t>доска – Завершение.</w:t>
-                      </w:r>
-                    </w:p>
-                  </w:txbxContent>
-                </v:textbox>
-                <w10:wrap type="topAndBottom"/>
-              </v:shape>
+              <v:group w14:anchorId="2A85AE2E" id="Группа 6" o:spid="_x0000_s1035" style="position:absolute;left:0;text-align:left;margin-left:0;margin-top:292.8pt;width:441.6pt;height:189.3pt;z-index:251669504;mso-position-horizontal:left;mso-position-horizontal-relative:margin;mso-position-vertical-relative:page" coordsize="56083,24041" o:gfxdata="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">
+                <v:shape id="Рисунок 3" o:spid="_x0000_s1036" type="#_x0000_t75" style="position:absolute;width:56083;height:20485;visibility:visible;mso-wrap-style:square" o:gfxdata="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">
+                  <v:imagedata r:id="rId13" o:title="" croptop="451f" cropbottom="8953f"/>
+                </v:shape>
+                <v:shape id="Надпись 1" o:spid="_x0000_s1037" type="#_x0000_t202" style="position:absolute;top:20726;width:56083;height:3315;visibility:visible;mso-wrap-style:square;v-text-anchor:top" o:gfxdata="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" stroked="f">
+                  <v:textbox style="mso-fit-shape-to-text:t" inset="0,0,0,0">
+                    <w:txbxContent>
+                      <w:p>
+                        <w:pPr>
+                          <w:pStyle w:val="ae"/>
+                          <w:jc w:val="center"/>
+                          <w:rPr>
+                            <w:rFonts w:ascii="Times New Roman" w:hAnsi="Times New Roman" w:cs="Times New Roman"/>
+                            <w:noProof/>
+                            <w:color w:val="auto"/>
+                            <w:sz w:val="44"/>
+                            <w:szCs w:val="44"/>
+                          </w:rPr>
+                        </w:pPr>
+                        <w:r>
+                          <w:rPr>
+                            <w:rFonts w:ascii="Times New Roman" w:hAnsi="Times New Roman" w:cs="Times New Roman"/>
+                            <w:color w:val="auto"/>
+                            <w:sz w:val="28"/>
+                            <w:szCs w:val="28"/>
+                          </w:rPr>
+                          <w:t xml:space="preserve">Рисунок 3. </w:t>
+                        </w:r>
+                        <w:r>
+                          <w:rPr>
+                            <w:rFonts w:ascii="Times New Roman" w:hAnsi="Times New Roman" w:cs="Times New Roman"/>
+                            <w:color w:val="auto"/>
+                            <w:sz w:val="28"/>
+                            <w:szCs w:val="28"/>
+                            <w:lang w:val="en-US"/>
+                          </w:rPr>
+                          <w:t>Kanban-</w:t>
+                        </w:r>
+                        <w:r>
+                          <w:rPr>
+                            <w:rFonts w:ascii="Times New Roman" w:hAnsi="Times New Roman" w:cs="Times New Roman"/>
+                            <w:color w:val="auto"/>
+                            <w:sz w:val="28"/>
+                            <w:szCs w:val="28"/>
+                          </w:rPr>
+                          <w:t>доска – Исполнение.</w:t>
+                        </w:r>
+                      </w:p>
+                    </w:txbxContent>
+                  </v:textbox>
+                </v:shape>
+                <w10:wrap type="topAndBottom" anchorx="margin" anchory="page"/>
+              </v:group>
             </w:pict>
           </mc:Fallback>
         </mc:AlternateContent>
@@ -2943,347 +3235,106 @@
       <w:r>
         <w:rPr>
           <w:rFonts w:ascii="Times New Roman" w:hAnsi="Times New Roman" w:cs="Times New Roman"/>
-          <w:noProof/>
-          <w:sz w:val="28"/>
-          <w:szCs w:val="28"/>
-        </w:rPr>
-        <w:drawing>
-          <wp:anchor distT="0" distB="0" distL="114300" distR="114300" simplePos="0" relativeHeight="251664384" behindDoc="0" locked="0" layoutInCell="1" allowOverlap="1" wp14:anchorId="70F47DD4" wp14:editId="06891BB3">
-            <wp:simplePos x="0" y="0"/>
-            <wp:positionH relativeFrom="margin">
-              <wp:posOffset>-137160</wp:posOffset>
-            </wp:positionH>
-            <wp:positionV relativeFrom="margin">
-              <wp:posOffset>6320790</wp:posOffset>
-            </wp:positionV>
-            <wp:extent cx="5562600" cy="1985645"/>
-            <wp:effectExtent l="0" t="0" r="0" b="0"/>
-            <wp:wrapTopAndBottom/>
-            <wp:docPr id="1310164227" name="Рисунок 5"/>
-            <wp:cNvGraphicFramePr>
-              <a:graphicFrameLocks xmlns:a="http://schemas.openxmlformats.org/drawingml/2006/main" noChangeAspect="1"/>
-            </wp:cNvGraphicFramePr>
-            <a:graphic xmlns:a="http://schemas.openxmlformats.org/drawingml/2006/main">
-              <a:graphicData uri="http://schemas.openxmlformats.org/drawingml/2006/picture">
-                <pic:pic xmlns:pic="http://schemas.openxmlformats.org/drawingml/2006/picture">
-                  <pic:nvPicPr>
-                    <pic:cNvPr id="1310164227" name="Рисунок 5"/>
-                    <pic:cNvPicPr>
-                      <a:picLocks noChangeAspect="1" noChangeArrowheads="1"/>
-                    </pic:cNvPicPr>
-                  </pic:nvPicPr>
-                  <pic:blipFill rotWithShape="1">
-                    <a:blip r:embed="rId7">
-                      <a:extLst>
-                        <a:ext uri="{28A0092B-C50C-407E-A947-70E740481C1C}">
-                          <a14:useLocalDpi xmlns:a14="http://schemas.microsoft.com/office/drawing/2010/main" val="0"/>
-                        </a:ext>
-                      </a:extLst>
-                    </a:blip>
-                    <a:srcRect l="44" r="60"/>
-                    <a:stretch>
-                      <a:fillRect/>
-                    </a:stretch>
-                  </pic:blipFill>
-                  <pic:spPr bwMode="auto">
-                    <a:xfrm>
-                      <a:off x="0" y="0"/>
-                      <a:ext cx="5562600" cy="1985645"/>
-                    </a:xfrm>
-                    <a:prstGeom prst="rect">
-                      <a:avLst/>
-                    </a:prstGeom>
-                    <a:noFill/>
-                    <a:ln>
-                      <a:noFill/>
-                    </a:ln>
-                    <a:extLst>
-                      <a:ext uri="{53640926-AAD7-44D8-BBD7-CCE9431645EC}">
-                        <a14:shadowObscured xmlns:a14="http://schemas.microsoft.com/office/drawing/2010/main"/>
-                      </a:ext>
-                    </a:extLst>
-                  </pic:spPr>
-                </pic:pic>
-              </a:graphicData>
-            </a:graphic>
-            <wp14:sizeRelH relativeFrom="page">
-              <wp14:pctWidth>0</wp14:pctWidth>
-            </wp14:sizeRelH>
-            <wp14:sizeRelV relativeFrom="page">
-              <wp14:pctHeight>0</wp14:pctHeight>
-            </wp14:sizeRelV>
-          </wp:anchor>
-        </w:drawing>
-      </w:r>
-      <w:r>
-        <w:rPr>
-          <w:rFonts w:ascii="Times New Roman" w:hAnsi="Times New Roman" w:cs="Times New Roman"/>
-          <w:noProof/>
-          <w:sz w:val="28"/>
-          <w:szCs w:val="28"/>
-        </w:rPr>
-        <w:drawing>
-          <wp:anchor distT="0" distB="0" distL="114300" distR="114300" simplePos="0" relativeHeight="251662336" behindDoc="0" locked="0" layoutInCell="1" allowOverlap="1" wp14:anchorId="0361DE14" wp14:editId="6E37FA3A">
-            <wp:simplePos x="0" y="0"/>
-            <wp:positionH relativeFrom="page">
-              <wp:align>center</wp:align>
-            </wp:positionH>
-            <wp:positionV relativeFrom="paragraph">
-              <wp:posOffset>3798570</wp:posOffset>
-            </wp:positionV>
-            <wp:extent cx="5608320" cy="2048510"/>
-            <wp:effectExtent l="0" t="0" r="0" b="8890"/>
-            <wp:wrapTopAndBottom/>
-            <wp:docPr id="456816843" name="Рисунок 3"/>
-            <wp:cNvGraphicFramePr>
-              <a:graphicFrameLocks xmlns:a="http://schemas.openxmlformats.org/drawingml/2006/main" noChangeAspect="1"/>
-            </wp:cNvGraphicFramePr>
-            <a:graphic xmlns:a="http://schemas.openxmlformats.org/drawingml/2006/main">
-              <a:graphicData uri="http://schemas.openxmlformats.org/drawingml/2006/picture">
-                <pic:pic xmlns:pic="http://schemas.openxmlformats.org/drawingml/2006/picture">
-                  <pic:nvPicPr>
-                    <pic:cNvPr id="456816843" name="Рисунок 3"/>
-                    <pic:cNvPicPr>
-                      <a:picLocks noChangeAspect="1" noChangeArrowheads="1"/>
-                    </pic:cNvPicPr>
-                  </pic:nvPicPr>
-                  <pic:blipFill rotWithShape="1">
-                    <a:blip r:embed="rId8" cstate="print">
-                      <a:extLst>
-                        <a:ext uri="{28A0092B-C50C-407E-A947-70E740481C1C}">
-                          <a14:useLocalDpi xmlns:a14="http://schemas.microsoft.com/office/drawing/2010/main" val="0"/>
-                        </a:ext>
-                      </a:extLst>
-                    </a:blip>
-                    <a:srcRect t="688" b="13661"/>
-                    <a:stretch>
-                      <a:fillRect/>
-                    </a:stretch>
-                  </pic:blipFill>
-                  <pic:spPr bwMode="auto">
-                    <a:xfrm>
-                      <a:off x="0" y="0"/>
-                      <a:ext cx="5608320" cy="2048510"/>
-                    </a:xfrm>
-                    <a:prstGeom prst="rect">
-                      <a:avLst/>
-                    </a:prstGeom>
-                    <a:noFill/>
-                    <a:ln>
-                      <a:noFill/>
-                    </a:ln>
-                    <a:extLst>
-                      <a:ext uri="{53640926-AAD7-44D8-BBD7-CCE9431645EC}">
-                        <a14:shadowObscured xmlns:a14="http://schemas.microsoft.com/office/drawing/2010/main"/>
-                      </a:ext>
-                    </a:extLst>
-                  </pic:spPr>
-                </pic:pic>
-              </a:graphicData>
-            </a:graphic>
-            <wp14:sizeRelH relativeFrom="page">
-              <wp14:pctWidth>0</wp14:pctWidth>
-            </wp14:sizeRelH>
-            <wp14:sizeRelV relativeFrom="page">
-              <wp14:pctHeight>0</wp14:pctHeight>
-            </wp14:sizeRelV>
-          </wp:anchor>
-        </w:drawing>
-      </w:r>
-      <w:r>
-        <w:rPr>
-          <w:noProof/>
-        </w:rPr>
-        <mc:AlternateContent>
-          <mc:Choice Requires="wps">
-            <w:drawing>
-              <wp:anchor distT="0" distB="0" distL="114300" distR="114300" simplePos="0" relativeHeight="251668480" behindDoc="0" locked="0" layoutInCell="1" allowOverlap="1" wp14:anchorId="30783CFD" wp14:editId="340D8017">
-                <wp:simplePos x="0" y="0"/>
-                <wp:positionH relativeFrom="margin">
-                  <wp:align>left</wp:align>
-                </wp:positionH>
-                <wp:positionV relativeFrom="paragraph">
-                  <wp:posOffset>3432810</wp:posOffset>
-                </wp:positionV>
-                <wp:extent cx="5623560" cy="635"/>
-                <wp:effectExtent l="0" t="0" r="0" b="0"/>
-                <wp:wrapTopAndBottom/>
-                <wp:docPr id="671985359" name="Надпись 1"/>
-                <wp:cNvGraphicFramePr/>
-                <a:graphic xmlns:a="http://schemas.openxmlformats.org/drawingml/2006/main">
-                  <a:graphicData uri="http://schemas.microsoft.com/office/word/2010/wordprocessingShape">
-                    <wps:wsp>
-                      <wps:cNvSpPr txBox="1"/>
-                      <wps:spPr>
-                        <a:xfrm>
-                          <a:off x="0" y="0"/>
-                          <a:ext cx="5623560" cy="635"/>
-                        </a:xfrm>
-                        <a:prstGeom prst="rect">
-                          <a:avLst/>
-                        </a:prstGeom>
-                        <a:solidFill>
-                          <a:prstClr val="white"/>
-                        </a:solidFill>
-                        <a:ln>
-                          <a:noFill/>
-                        </a:ln>
-                      </wps:spPr>
-                      <wps:txbx>
-                        <w:txbxContent>
-                          <w:p>
-                            <w:pPr>
-                              <w:pStyle w:val="ae"/>
-                              <w:jc w:val="center"/>
-                              <w:rPr>
-                                <w:rFonts w:ascii="Times New Roman" w:hAnsi="Times New Roman" w:cs="Times New Roman"/>
-                                <w:noProof/>
-                                <w:color w:val="auto"/>
-                                <w:sz w:val="32"/>
-                                <w:szCs w:val="32"/>
-                              </w:rPr>
-                            </w:pPr>
-                            <w:r>
-                              <w:rPr>
-                                <w:rFonts w:ascii="Times New Roman" w:hAnsi="Times New Roman" w:cs="Times New Roman"/>
-                                <w:color w:val="auto"/>
-                                <w:sz w:val="28"/>
-                                <w:szCs w:val="28"/>
-                              </w:rPr>
-                              <w:t>Рисунок 2. Kanban-доска - Планирование.</w:t>
-                            </w:r>
-                          </w:p>
-                        </w:txbxContent>
-                      </wps:txbx>
-                      <wps:bodyPr rot="0" spcFirstLastPara="0" vertOverflow="overflow" horzOverflow="overflow" vert="horz" wrap="square" lIns="0" tIns="0" rIns="0" bIns="0" numCol="1" spcCol="0" rtlCol="0" fromWordArt="0" anchor="t" anchorCtr="0" forceAA="0" compatLnSpc="1">
-                        <a:prstTxWarp prst="textNoShape">
-                          <a:avLst/>
-                        </a:prstTxWarp>
-                        <a:spAutoFit/>
-                      </wps:bodyPr>
-                    </wps:wsp>
-                  </a:graphicData>
-                </a:graphic>
-              </wp:anchor>
-            </w:drawing>
-          </mc:Choice>
-          <mc:Fallback>
-            <w:pict>
-              <v:shape w14:anchorId="30783CFD" id="_x0000_s1029" type="#_x0000_t202" style="position:absolute;margin-left:0;margin-top:270.3pt;width:442.8pt;height:.05pt;z-index:251668480;visibility:visible;mso-wrap-style:square;mso-wrap-distance-left:9pt;mso-wrap-distance-top:0;mso-wrap-distance-right:9pt;mso-wrap-distance-bottom:0;mso-position-horizontal:left;mso-position-horizontal-relative:margin;mso-position-vertical:absolute;mso-position-vertical-relative:text;v-text-anchor:top" o:gfxdata="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" stroked="f">
-                <v:textbox style="mso-fit-shape-to-text:t" inset="0,0,0,0">
-                  <w:txbxContent>
-                    <w:p>
-                      <w:pPr>
-                        <w:pStyle w:val="ae"/>
-                        <w:jc w:val="center"/>
-                        <w:rPr>
-                          <w:rFonts w:ascii="Times New Roman" w:hAnsi="Times New Roman" w:cs="Times New Roman"/>
-                          <w:noProof/>
-                          <w:color w:val="auto"/>
-                          <w:sz w:val="32"/>
-                          <w:szCs w:val="32"/>
-                        </w:rPr>
-                      </w:pPr>
-                      <w:r>
-                        <w:rPr>
-                          <w:rFonts w:ascii="Times New Roman" w:hAnsi="Times New Roman" w:cs="Times New Roman"/>
-                          <w:color w:val="auto"/>
-                          <w:sz w:val="28"/>
-                          <w:szCs w:val="28"/>
-                        </w:rPr>
-                        <w:t>Рисунок 2. Kanban-доска - Планирование.</w:t>
-                      </w:r>
-                    </w:p>
-                  </w:txbxContent>
-                </v:textbox>
-                <w10:wrap type="topAndBottom" anchorx="margin"/>
-              </v:shape>
-            </w:pict>
-          </mc:Fallback>
-        </mc:AlternateContent>
-      </w:r>
-      <w:r>
-        <w:rPr>
-          <w:rFonts w:ascii="Times New Roman" w:hAnsi="Times New Roman" w:cs="Times New Roman"/>
-          <w:noProof/>
-          <w:sz w:val="28"/>
-          <w:szCs w:val="28"/>
-        </w:rPr>
-        <w:drawing>
-          <wp:anchor distT="0" distB="0" distL="114300" distR="114300" simplePos="0" relativeHeight="251661312" behindDoc="0" locked="0" layoutInCell="1" allowOverlap="1" wp14:anchorId="41BADFFF" wp14:editId="2AE40BD2">
-            <wp:simplePos x="0" y="0"/>
-            <wp:positionH relativeFrom="margin">
-              <wp:align>left</wp:align>
-            </wp:positionH>
-            <wp:positionV relativeFrom="margin">
-              <wp:posOffset>453390</wp:posOffset>
-            </wp:positionV>
-            <wp:extent cx="5623560" cy="2977515"/>
-            <wp:effectExtent l="0" t="0" r="0" b="0"/>
-            <wp:wrapTopAndBottom/>
-            <wp:docPr id="46449032" name="Рисунок 2"/>
-            <wp:cNvGraphicFramePr>
-              <a:graphicFrameLocks xmlns:a="http://schemas.openxmlformats.org/drawingml/2006/main" noChangeAspect="1"/>
-            </wp:cNvGraphicFramePr>
-            <a:graphic xmlns:a="http://schemas.openxmlformats.org/drawingml/2006/main">
-              <a:graphicData uri="http://schemas.openxmlformats.org/drawingml/2006/picture">
-                <pic:pic xmlns:pic="http://schemas.openxmlformats.org/drawingml/2006/picture">
-                  <pic:nvPicPr>
-                    <pic:cNvPr id="46449032" name="Рисунок 2"/>
-                    <pic:cNvPicPr>
-                      <a:picLocks noChangeAspect="1" noChangeArrowheads="1"/>
-                    </pic:cNvPicPr>
-                  </pic:nvPicPr>
-                  <pic:blipFill rotWithShape="1">
-                    <a:blip r:embed="rId9">
-                      <a:extLst>
-                        <a:ext uri="{28A0092B-C50C-407E-A947-70E740481C1C}">
-                          <a14:useLocalDpi xmlns:a14="http://schemas.microsoft.com/office/drawing/2010/main" val="0"/>
-                        </a:ext>
-                      </a:extLst>
-                    </a:blip>
-                    <a:srcRect l="110" r="174"/>
-                    <a:stretch>
-                      <a:fillRect/>
-                    </a:stretch>
-                  </pic:blipFill>
-                  <pic:spPr bwMode="auto">
-                    <a:xfrm>
-                      <a:off x="0" y="0"/>
-                      <a:ext cx="5623560" cy="2977515"/>
-                    </a:xfrm>
-                    <a:prstGeom prst="rect">
-                      <a:avLst/>
-                    </a:prstGeom>
-                    <a:noFill/>
-                    <a:ln>
-                      <a:noFill/>
-                    </a:ln>
-                    <a:extLst>
-                      <a:ext uri="{53640926-AAD7-44D8-BBD7-CCE9431645EC}">
-                        <a14:shadowObscured xmlns:a14="http://schemas.microsoft.com/office/drawing/2010/main"/>
-                      </a:ext>
-                    </a:extLst>
-                  </pic:spPr>
-                </pic:pic>
-              </a:graphicData>
-            </a:graphic>
-            <wp14:sizeRelH relativeFrom="page">
-              <wp14:pctWidth>0</wp14:pctWidth>
-            </wp14:sizeRelH>
-            <wp14:sizeRelV relativeFrom="page">
-              <wp14:pctHeight>0</wp14:pctHeight>
-            </wp14:sizeRelV>
-          </wp:anchor>
-        </w:drawing>
-      </w:r>
-      <w:r>
-        <w:rPr>
-          <w:rFonts w:ascii="Times New Roman" w:hAnsi="Times New Roman" w:cs="Times New Roman"/>
-          <w:sz w:val="28"/>
-          <w:szCs w:val="28"/>
-        </w:rPr>
-        <w:br w:type="page"/>
+          <w:sz w:val="28"/>
+          <w:szCs w:val="28"/>
+        </w:rPr>
+        <w:t>Симуляция работы команды производится посредством перемещения карточек задач из одной колонки в следующую</w:t>
+      </w:r>
+      <w:r>
+        <w:rPr>
+          <w:rFonts w:ascii="Times New Roman" w:hAnsi="Times New Roman" w:cs="Times New Roman"/>
+          <w:sz w:val="28"/>
+          <w:szCs w:val="28"/>
+        </w:rPr>
+        <w:t xml:space="preserve">, </w:t>
+      </w:r>
+      <w:r>
+        <w:rPr>
+          <w:rFonts w:ascii="Times New Roman" w:hAnsi="Times New Roman" w:cs="Times New Roman"/>
+          <w:sz w:val="28"/>
+          <w:szCs w:val="28"/>
+        </w:rPr>
+        <w:t>при этом</w:t>
+      </w:r>
+      <w:r>
+        <w:rPr>
+          <w:rFonts w:ascii="Times New Roman" w:hAnsi="Times New Roman" w:cs="Times New Roman"/>
+          <w:sz w:val="28"/>
+          <w:szCs w:val="28"/>
+        </w:rPr>
+        <w:t xml:space="preserve">, </w:t>
+      </w:r>
+      <w:r>
+        <w:rPr>
+          <w:rFonts w:ascii="Times New Roman" w:hAnsi="Times New Roman" w:cs="Times New Roman"/>
+          <w:sz w:val="28"/>
+          <w:szCs w:val="28"/>
+        </w:rPr>
+        <w:t>например</w:t>
+      </w:r>
+      <w:r>
+        <w:rPr>
+          <w:rFonts w:ascii="Times New Roman" w:hAnsi="Times New Roman" w:cs="Times New Roman"/>
+          <w:sz w:val="28"/>
+          <w:szCs w:val="28"/>
+        </w:rPr>
+        <w:t xml:space="preserve">, </w:t>
+      </w:r>
+      <w:r>
+        <w:rPr>
+          <w:rFonts w:ascii="Times New Roman" w:hAnsi="Times New Roman" w:cs="Times New Roman"/>
+          <w:sz w:val="28"/>
+          <w:szCs w:val="28"/>
+        </w:rPr>
+        <w:t xml:space="preserve">перемещение карточки из первой колонки в последнюю невозможно. При перемещении карточки в колонку </w:t>
+      </w:r>
+      <w:r>
+        <w:rPr>
+          <w:rFonts w:ascii="Times New Roman" w:hAnsi="Times New Roman" w:cs="Times New Roman"/>
+          <w:sz w:val="28"/>
+          <w:szCs w:val="28"/>
+        </w:rPr>
+        <w:t>“</w:t>
+      </w:r>
+      <w:r>
+        <w:rPr>
+          <w:rFonts w:ascii="Times New Roman" w:hAnsi="Times New Roman" w:cs="Times New Roman"/>
+          <w:sz w:val="28"/>
+          <w:szCs w:val="28"/>
+        </w:rPr>
+        <w:t>Сделано</w:t>
+      </w:r>
+      <w:r>
+        <w:rPr>
+          <w:rFonts w:ascii="Times New Roman" w:hAnsi="Times New Roman" w:cs="Times New Roman"/>
+          <w:sz w:val="28"/>
+          <w:szCs w:val="28"/>
+        </w:rPr>
+        <w:t>”</w:t>
+      </w:r>
+      <w:r>
+        <w:rPr>
+          <w:rFonts w:ascii="Times New Roman" w:hAnsi="Times New Roman" w:cs="Times New Roman"/>
+          <w:sz w:val="28"/>
+          <w:szCs w:val="28"/>
+        </w:rPr>
+        <w:t xml:space="preserve"> она автоматически выполняется</w:t>
+      </w:r>
+      <w:r>
+        <w:rPr>
+          <w:rFonts w:ascii="Times New Roman" w:hAnsi="Times New Roman" w:cs="Times New Roman"/>
+          <w:sz w:val="28"/>
+          <w:szCs w:val="28"/>
+        </w:rPr>
+        <w:t xml:space="preserve">, </w:t>
+      </w:r>
+      <w:r>
+        <w:rPr>
+          <w:rFonts w:ascii="Times New Roman" w:hAnsi="Times New Roman" w:cs="Times New Roman"/>
+          <w:sz w:val="28"/>
+          <w:szCs w:val="28"/>
+        </w:rPr>
+        <w:t>при перемещении оттуда – снимается этот статус.</w:t>
       </w:r>
     </w:p>
     <w:tbl>
@@ -8198,7 +8249,7 @@
   <w:abstractNum w:abstractNumId="11" w15:restartNumberingAfterBreak="0">
     <w:nsid w:val="554F1147"/>
     <w:multiLevelType w:val="hybridMultilevel"/>
-    <w:tmpl w:val="D0E6C0F6"/>
+    <w:tmpl w:val="6406AC98"/>
     <w:lvl w:ilvl="0" w:tplc="0419000F">
       <w:start w:val="1"/>
       <w:numFmt w:val="decimal"/>

</xml_diff>